<commit_message>
Added Gallery and Contact Section
</commit_message>
<xml_diff>
--- a/Content/CV n Thesis/CV_Rathin Joshi_Feb_2025.docx
+++ b/Content/CV n Thesis/CV_Rathin Joshi_Feb_2025.docx
@@ -1844,7 +1844,25 @@
           <w:szCs w:val="24"/>
           <w:lang w:val="en-US"/>
         </w:rPr>
-        <w:t>Research Work Experience – 1 Year 2 Months</w:t>
+        <w:t xml:space="preserve">Research Work Experience – 1 Year </w:t>
+      </w:r>
+      <w:r>
+        <w:rPr>
+          <w:rFonts w:ascii="Times New Roman" w:hAnsi="Times New Roman" w:cs="Times New Roman"/>
+          <w:sz w:val="24"/>
+          <w:szCs w:val="24"/>
+          <w:lang w:val="en-US"/>
+        </w:rPr>
+        <w:t xml:space="preserve">4 </w:t>
+      </w:r>
+      <w:r>
+        <w:rPr>
+          <w:rFonts w:ascii="Times New Roman" w:hAnsi="Times New Roman" w:cs="Times New Roman"/>
+          <w:sz w:val="24"/>
+          <w:szCs w:val="24"/>
+          <w:lang w:val="en-US"/>
+        </w:rPr>
+        <w:t>Months</w:t>
       </w:r>
       <w:r>
         <w:rPr>
@@ -4048,40 +4066,26 @@
           <w:ilvl w:val="0"/>
           <w:numId w:val="23"/>
         </w:numPr>
-        <w:ind w:left="0"/>
-        <w:rPr>
-          <w:rFonts w:ascii="Times New Roman" w:hAnsi="Times New Roman" w:cs="Times New Roman"/>
-          <w:sz w:val="24"/>
-          <w:szCs w:val="24"/>
-        </w:rPr>
-      </w:pPr>
-      <w:r>
-        <w:rPr>
-          <w:rFonts w:ascii="Times New Roman" w:hAnsi="Times New Roman" w:cs="Times New Roman"/>
-          <w:b/>
-          <w:bCs/>
-          <w:sz w:val="24"/>
-          <w:szCs w:val="24"/>
-          <w:lang w:val="en-US"/>
-        </w:rPr>
-        <w:t>Invention Title:</w:t>
-      </w:r>
-      <w:r>
-        <w:rPr>
-          <w:rFonts w:ascii="Times New Roman" w:hAnsi="Times New Roman" w:cs="Times New Roman"/>
-          <w:sz w:val="24"/>
-          <w:szCs w:val="24"/>
-          <w:lang w:val="en-US"/>
-        </w:rPr>
-        <w:t xml:space="preserve"> </w:t>
-      </w:r>
-      <w:r>
-        <w:rPr>
-          <w:rFonts w:ascii="Times New Roman" w:hAnsi="Times New Roman" w:cs="Times New Roman"/>
-          <w:sz w:val="24"/>
-          <w:szCs w:val="24"/>
-        </w:rPr>
-        <w:t>L-shaped Surface Neural Implant (SNI) for brain stimulation and electrophysiological signal acquisition from the secondary motor area (M2) of a rat’s brain.</w:t>
+        <w:tabs>
+          <w:tab w:val="left" w:pos="7973"/>
+        </w:tabs>
+        <w:ind w:left="-3"/>
+        <w:rPr>
+          <w:rFonts w:ascii="Times New Roman" w:hAnsi="Times New Roman" w:cs="Times New Roman"/>
+          <w:sz w:val="24"/>
+          <w:szCs w:val="24"/>
+        </w:rPr>
+      </w:pPr>
+      <w:r>
+        <w:rPr>
+          <w:rFonts w:ascii="Times New Roman" w:hAnsi="Times New Roman" w:cs="Times New Roman"/>
+          <w:b/>
+          <w:bCs/>
+          <w:sz w:val="24"/>
+          <w:szCs w:val="24"/>
+          <w:lang w:val="en-US"/>
+        </w:rPr>
+        <w:t>Invention Title: A Neonatal Headgear for an interface with a biological subject</w:t>
       </w:r>
     </w:p>
     <w:p>
@@ -4110,7 +4114,7 @@
           <w:sz w:val="24"/>
           <w:szCs w:val="24"/>
         </w:rPr>
-        <w:t xml:space="preserve">Sreenivas Bhaskara, Saravanan M, </w:t>
+        <w:t xml:space="preserve">Hardik J. Pandya, </w:t>
       </w:r>
       <w:r>
         <w:rPr>
@@ -4128,7 +4132,23 @@
           <w:sz w:val="24"/>
           <w:szCs w:val="24"/>
         </w:rPr>
-        <w:t>, Hardik J. Pandya, Shabari Girishan K. V., Nitu Bhaskar</w:t>
+        <w:t xml:space="preserve">, Ajay Krishnan A, and Hari </w:t>
+      </w:r>
+      <w:r>
+        <w:rPr>
+          <w:rFonts w:ascii="Times New Roman" w:hAnsi="Times New Roman" w:cs="Times New Roman"/>
+          <w:sz w:val="24"/>
+          <w:szCs w:val="24"/>
+        </w:rPr>
+        <w:t>R.S</w:t>
+      </w:r>
+      <w:r>
+        <w:rPr>
+          <w:rFonts w:ascii="Times New Roman" w:hAnsi="Times New Roman" w:cs="Times New Roman"/>
+          <w:sz w:val="24"/>
+          <w:szCs w:val="24"/>
+        </w:rPr>
+        <w:t>.</w:t>
       </w:r>
     </w:p>
     <w:p>
@@ -4152,69 +4172,34 @@
           <w:szCs w:val="24"/>
           <w:lang w:val="en-US"/>
         </w:rPr>
-        <w:t>Indian patent application filing number:</w:t>
-      </w:r>
-      <w:r>
-        <w:rPr>
-          <w:rFonts w:ascii="Times New Roman" w:hAnsi="Times New Roman" w:cs="Times New Roman"/>
-          <w:b/>
-          <w:bCs/>
-          <w:sz w:val="24"/>
-          <w:szCs w:val="24"/>
-          <w:lang w:val="en-US"/>
-        </w:rPr>
-        <w:t xml:space="preserve"> </w:t>
-      </w:r>
-      <w:proofErr w:type="gramStart"/>
-      <w:r>
-        <w:rPr>
-          <w:rFonts w:ascii="Times New Roman" w:hAnsi="Times New Roman" w:cs="Times New Roman"/>
-          <w:sz w:val="24"/>
-          <w:szCs w:val="24"/>
-          <w:lang w:val="en-US"/>
-        </w:rPr>
-        <w:t>202441027639</w:t>
-      </w:r>
-      <w:r>
-        <w:rPr>
-          <w:rFonts w:ascii="Times New Roman" w:hAnsi="Times New Roman" w:cs="Times New Roman"/>
-          <w:b/>
-          <w:bCs/>
-          <w:sz w:val="24"/>
-          <w:szCs w:val="24"/>
-          <w:lang w:val="en-US"/>
-        </w:rPr>
-        <w:t xml:space="preserve"> </w:t>
-      </w:r>
-      <w:r>
-        <w:rPr>
-          <w:rFonts w:ascii="Times New Roman" w:hAnsi="Times New Roman" w:cs="Times New Roman"/>
-          <w:b/>
-          <w:bCs/>
-          <w:sz w:val="24"/>
-          <w:szCs w:val="24"/>
-          <w:lang w:val="en-US"/>
-        </w:rPr>
-        <w:t xml:space="preserve"> </w:t>
-      </w:r>
-      <w:r>
-        <w:rPr>
-          <w:rFonts w:ascii="Times New Roman" w:hAnsi="Times New Roman" w:cs="Times New Roman"/>
-          <w:sz w:val="24"/>
-          <w:szCs w:val="24"/>
-          <w:lang w:val="en-US"/>
-        </w:rPr>
-        <w:t>(</w:t>
-      </w:r>
-      <w:proofErr w:type="gramEnd"/>
-      <w:r>
-        <w:rPr>
-          <w:rFonts w:ascii="Times New Roman" w:hAnsi="Times New Roman" w:cs="Times New Roman"/>
-          <w:sz w:val="24"/>
-          <w:szCs w:val="24"/>
-          <w:lang w:val="en-US"/>
-        </w:rPr>
-        <w:t>April 03</w:t>
+        <w:t xml:space="preserve">Indian patent application filing number:  </w:t>
+      </w:r>
+      <w:r>
+        <w:rPr>
+          <w:rFonts w:ascii="Times New Roman" w:hAnsi="Times New Roman" w:cs="Times New Roman"/>
+          <w:sz w:val="24"/>
+          <w:szCs w:val="24"/>
+          <w:lang w:val="en-US"/>
+        </w:rPr>
+        <w:t>202541007632</w:t>
+      </w:r>
+      <w:r>
+        <w:rPr>
+          <w:rFonts w:ascii="Times New Roman" w:hAnsi="Times New Roman" w:cs="Times New Roman"/>
+          <w:sz w:val="24"/>
+          <w:szCs w:val="24"/>
+          <w:lang w:val="en-US"/>
+        </w:rPr>
+        <w:t xml:space="preserve"> (</w:t>
+      </w:r>
+      <w:r>
+        <w:rPr>
+          <w:rFonts w:ascii="Times New Roman" w:hAnsi="Times New Roman" w:cs="Times New Roman"/>
+          <w:sz w:val="24"/>
+          <w:szCs w:val="24"/>
+          <w:lang w:val="en-US"/>
+        </w:rPr>
+        <w:t>January 29</w:t>
       </w:r>
       <w:r>
         <w:rPr>
@@ -4232,7 +4217,7 @@
           <w:szCs w:val="24"/>
           <w:lang w:val="en-US"/>
         </w:rPr>
-        <w:t>4</w:t>
+        <w:t>5</w:t>
       </w:r>
       <w:r>
         <w:rPr>
@@ -4267,27 +4252,230 @@
           <w:szCs w:val="24"/>
           <w:lang w:val="en-US"/>
         </w:rPr>
-        <w:t>Current Status</w:t>
-      </w:r>
-      <w:r>
-        <w:rPr>
-          <w:rFonts w:ascii="Times New Roman" w:hAnsi="Times New Roman" w:cs="Times New Roman"/>
-          <w:b/>
-          <w:bCs/>
-          <w:sz w:val="24"/>
-          <w:szCs w:val="24"/>
-          <w:lang w:val="en-US"/>
-        </w:rPr>
-        <w:t xml:space="preserve">: </w:t>
-      </w:r>
-      <w:r>
-        <w:rPr>
-          <w:rFonts w:ascii="Times New Roman" w:hAnsi="Times New Roman" w:cs="Times New Roman"/>
-          <w:sz w:val="24"/>
-          <w:szCs w:val="24"/>
-          <w:lang w:val="en-US"/>
-        </w:rPr>
-        <w:t>Application Filed</w:t>
+        <w:t>Current Status:</w:t>
+      </w:r>
+      <w:r>
+        <w:rPr>
+          <w:rFonts w:ascii="Times New Roman" w:hAnsi="Times New Roman" w:cs="Times New Roman"/>
+          <w:sz w:val="24"/>
+          <w:szCs w:val="24"/>
+          <w:lang w:val="en-US"/>
+        </w:rPr>
+        <w:t xml:space="preserve"> FER Responded</w:t>
+      </w:r>
+    </w:p>
+    <w:p>
+      <w:pPr>
+        <w:pStyle w:val="ListParagraph"/>
+        <w:ind w:left="0"/>
+        <w:rPr>
+          <w:rFonts w:ascii="Times New Roman" w:hAnsi="Times New Roman" w:cs="Times New Roman"/>
+          <w:sz w:val="24"/>
+          <w:szCs w:val="24"/>
+        </w:rPr>
+      </w:pPr>
+    </w:p>
+    <w:p>
+      <w:pPr>
+        <w:pStyle w:val="ListParagraph"/>
+        <w:numPr>
+          <w:ilvl w:val="0"/>
+          <w:numId w:val="23"/>
+        </w:numPr>
+        <w:ind w:left="0"/>
+        <w:rPr>
+          <w:rFonts w:ascii="Times New Roman" w:hAnsi="Times New Roman" w:cs="Times New Roman"/>
+          <w:sz w:val="24"/>
+          <w:szCs w:val="24"/>
+        </w:rPr>
+      </w:pPr>
+      <w:r>
+        <w:rPr>
+          <w:rFonts w:ascii="Times New Roman" w:hAnsi="Times New Roman" w:cs="Times New Roman"/>
+          <w:b/>
+          <w:bCs/>
+          <w:sz w:val="24"/>
+          <w:szCs w:val="24"/>
+          <w:lang w:val="en-US"/>
+        </w:rPr>
+        <w:t>Invention Title:</w:t>
+      </w:r>
+      <w:r>
+        <w:rPr>
+          <w:rFonts w:ascii="Times New Roman" w:hAnsi="Times New Roman" w:cs="Times New Roman"/>
+          <w:sz w:val="24"/>
+          <w:szCs w:val="24"/>
+          <w:lang w:val="en-US"/>
+        </w:rPr>
+        <w:t xml:space="preserve"> </w:t>
+      </w:r>
+      <w:r>
+        <w:rPr>
+          <w:rFonts w:ascii="Times New Roman" w:hAnsi="Times New Roman" w:cs="Times New Roman"/>
+          <w:sz w:val="24"/>
+          <w:szCs w:val="24"/>
+        </w:rPr>
+        <w:t>L-shaped Surface Neural Implant (SNI) for brain stimulation and electrophysiological signal acquisition from the secondary motor area (M2) of a rat’s brain.</w:t>
+      </w:r>
+    </w:p>
+    <w:p>
+      <w:pPr>
+        <w:pStyle w:val="ListParagraph"/>
+        <w:ind w:left="0"/>
+        <w:rPr>
+          <w:rFonts w:ascii="Times New Roman" w:hAnsi="Times New Roman" w:cs="Times New Roman"/>
+          <w:sz w:val="24"/>
+          <w:szCs w:val="24"/>
+        </w:rPr>
+      </w:pPr>
+      <w:r>
+        <w:rPr>
+          <w:rFonts w:ascii="Times New Roman" w:hAnsi="Times New Roman" w:cs="Times New Roman"/>
+          <w:b/>
+          <w:bCs/>
+          <w:sz w:val="24"/>
+          <w:szCs w:val="24"/>
+        </w:rPr>
+        <w:t xml:space="preserve">Inventors: </w:t>
+      </w:r>
+      <w:r>
+        <w:rPr>
+          <w:rFonts w:ascii="Times New Roman" w:hAnsi="Times New Roman" w:cs="Times New Roman"/>
+          <w:sz w:val="24"/>
+          <w:szCs w:val="24"/>
+        </w:rPr>
+        <w:t xml:space="preserve">Sreenivas Bhaskara, Saravanan M, </w:t>
+      </w:r>
+      <w:r>
+        <w:rPr>
+          <w:rFonts w:ascii="Times New Roman" w:hAnsi="Times New Roman" w:cs="Times New Roman"/>
+          <w:b/>
+          <w:bCs/>
+          <w:sz w:val="24"/>
+          <w:szCs w:val="24"/>
+        </w:rPr>
+        <w:t>Rathin K. Joshi</w:t>
+      </w:r>
+      <w:r>
+        <w:rPr>
+          <w:rFonts w:ascii="Times New Roman" w:hAnsi="Times New Roman" w:cs="Times New Roman"/>
+          <w:sz w:val="24"/>
+          <w:szCs w:val="24"/>
+        </w:rPr>
+        <w:t>, Hardik J. Pandya, Shabari Girishan K. V., Nitu Bhaskar</w:t>
+      </w:r>
+    </w:p>
+    <w:p>
+      <w:pPr>
+        <w:pStyle w:val="ListParagraph"/>
+        <w:spacing w:after="320"/>
+        <w:ind w:left="0"/>
+        <w:rPr>
+          <w:rFonts w:ascii="Times New Roman" w:hAnsi="Times New Roman" w:cs="Times New Roman"/>
+          <w:sz w:val="24"/>
+          <w:szCs w:val="24"/>
+          <w:lang w:val="en-US"/>
+        </w:rPr>
+      </w:pPr>
+      <w:r>
+        <w:rPr>
+          <w:rFonts w:ascii="Times New Roman" w:hAnsi="Times New Roman" w:cs="Times New Roman"/>
+          <w:b/>
+          <w:bCs/>
+          <w:sz w:val="24"/>
+          <w:szCs w:val="24"/>
+          <w:lang w:val="en-US"/>
+        </w:rPr>
+        <w:t>Indian patent application filing number:</w:t>
+      </w:r>
+      <w:r>
+        <w:rPr>
+          <w:rFonts w:ascii="Times New Roman" w:hAnsi="Times New Roman" w:cs="Times New Roman"/>
+          <w:b/>
+          <w:bCs/>
+          <w:sz w:val="24"/>
+          <w:szCs w:val="24"/>
+          <w:lang w:val="en-US"/>
+        </w:rPr>
+        <w:t xml:space="preserve"> </w:t>
+      </w:r>
+      <w:proofErr w:type="gramStart"/>
+      <w:r>
+        <w:rPr>
+          <w:rFonts w:ascii="Times New Roman" w:hAnsi="Times New Roman" w:cs="Times New Roman"/>
+          <w:sz w:val="24"/>
+          <w:szCs w:val="24"/>
+          <w:lang w:val="en-US"/>
+        </w:rPr>
+        <w:t>202441027639</w:t>
+      </w:r>
+      <w:r>
+        <w:rPr>
+          <w:rFonts w:ascii="Times New Roman" w:hAnsi="Times New Roman" w:cs="Times New Roman"/>
+          <w:b/>
+          <w:bCs/>
+          <w:sz w:val="24"/>
+          <w:szCs w:val="24"/>
+          <w:lang w:val="en-US"/>
+        </w:rPr>
+        <w:t xml:space="preserve"> </w:t>
+      </w:r>
+      <w:r>
+        <w:rPr>
+          <w:rFonts w:ascii="Times New Roman" w:hAnsi="Times New Roman" w:cs="Times New Roman"/>
+          <w:b/>
+          <w:bCs/>
+          <w:sz w:val="24"/>
+          <w:szCs w:val="24"/>
+          <w:lang w:val="en-US"/>
+        </w:rPr>
+        <w:t xml:space="preserve"> </w:t>
+      </w:r>
+      <w:r>
+        <w:rPr>
+          <w:rFonts w:ascii="Times New Roman" w:hAnsi="Times New Roman" w:cs="Times New Roman"/>
+          <w:sz w:val="24"/>
+          <w:szCs w:val="24"/>
+          <w:lang w:val="en-US"/>
+        </w:rPr>
+        <w:t>(</w:t>
+      </w:r>
+      <w:proofErr w:type="gramEnd"/>
+      <w:r>
+        <w:rPr>
+          <w:rFonts w:ascii="Times New Roman" w:hAnsi="Times New Roman" w:cs="Times New Roman"/>
+          <w:sz w:val="24"/>
+          <w:szCs w:val="24"/>
+          <w:lang w:val="en-US"/>
+        </w:rPr>
+        <w:t>April 03</w:t>
+      </w:r>
+      <w:r>
+        <w:rPr>
+          <w:rFonts w:ascii="Times New Roman" w:hAnsi="Times New Roman" w:cs="Times New Roman"/>
+          <w:sz w:val="24"/>
+          <w:szCs w:val="24"/>
+          <w:lang w:val="en-US"/>
+        </w:rPr>
+        <w:t>, 202</w:t>
+      </w:r>
+      <w:r>
+        <w:rPr>
+          <w:rFonts w:ascii="Times New Roman" w:hAnsi="Times New Roman" w:cs="Times New Roman"/>
+          <w:sz w:val="24"/>
+          <w:szCs w:val="24"/>
+          <w:lang w:val="en-US"/>
+        </w:rPr>
+        <w:t>4</w:t>
+      </w:r>
+      <w:r>
+        <w:rPr>
+          <w:rFonts w:ascii="Times New Roman" w:hAnsi="Times New Roman" w:cs="Times New Roman"/>
+          <w:sz w:val="24"/>
+          <w:szCs w:val="24"/>
+          <w:lang w:val="en-US"/>
+        </w:rPr>
+        <w:t>)</w:t>
       </w:r>
     </w:p>
     <w:p>
@@ -4304,159 +4492,36 @@
           <w:lang w:val="en-US"/>
         </w:rPr>
       </w:pPr>
-    </w:p>
-    <w:p>
-      <w:pPr>
-        <w:pStyle w:val="ListParagraph"/>
-        <w:numPr>
-          <w:ilvl w:val="0"/>
-          <w:numId w:val="23"/>
-        </w:numPr>
-        <w:tabs>
-          <w:tab w:val="left" w:pos="7973"/>
-        </w:tabs>
-        <w:ind w:left="-3"/>
-        <w:rPr>
-          <w:rFonts w:ascii="Times New Roman" w:hAnsi="Times New Roman" w:cs="Times New Roman"/>
-          <w:sz w:val="24"/>
-          <w:szCs w:val="24"/>
-        </w:rPr>
-      </w:pPr>
-      <w:r>
-        <w:rPr>
-          <w:rFonts w:ascii="Times New Roman" w:hAnsi="Times New Roman" w:cs="Times New Roman"/>
-          <w:b/>
-          <w:bCs/>
-          <w:sz w:val="24"/>
-          <w:szCs w:val="24"/>
-          <w:lang w:val="en-US"/>
-        </w:rPr>
-        <w:t>Invention Title: A Neonatal Headgear for an interface with a biological subject</w:t>
-      </w:r>
-    </w:p>
-    <w:p>
-      <w:pPr>
-        <w:pStyle w:val="ListParagraph"/>
-        <w:ind w:left="0"/>
-        <w:rPr>
-          <w:rFonts w:ascii="Times New Roman" w:hAnsi="Times New Roman" w:cs="Times New Roman"/>
-          <w:sz w:val="24"/>
-          <w:szCs w:val="24"/>
-        </w:rPr>
-      </w:pPr>
-      <w:r>
-        <w:rPr>
-          <w:rFonts w:ascii="Times New Roman" w:hAnsi="Times New Roman" w:cs="Times New Roman"/>
-          <w:b/>
-          <w:bCs/>
-          <w:sz w:val="24"/>
-          <w:szCs w:val="24"/>
-        </w:rPr>
-        <w:t xml:space="preserve">Inventors: </w:t>
-      </w:r>
-      <w:r>
-        <w:rPr>
-          <w:rFonts w:ascii="Times New Roman" w:hAnsi="Times New Roman" w:cs="Times New Roman"/>
-          <w:sz w:val="24"/>
-          <w:szCs w:val="24"/>
-        </w:rPr>
-        <w:t xml:space="preserve">Hardik J. Pandya, </w:t>
-      </w:r>
-      <w:r>
-        <w:rPr>
-          <w:rFonts w:ascii="Times New Roman" w:hAnsi="Times New Roman" w:cs="Times New Roman"/>
-          <w:b/>
-          <w:bCs/>
-          <w:sz w:val="24"/>
-          <w:szCs w:val="24"/>
-        </w:rPr>
-        <w:t>Rathin K. Joshi</w:t>
-      </w:r>
-      <w:r>
-        <w:rPr>
-          <w:rFonts w:ascii="Times New Roman" w:hAnsi="Times New Roman" w:cs="Times New Roman"/>
-          <w:sz w:val="24"/>
-          <w:szCs w:val="24"/>
-        </w:rPr>
-        <w:t>, Ajay Krishnan A, and Hari R S.</w:t>
-      </w:r>
-    </w:p>
-    <w:p>
-      <w:pPr>
-        <w:pStyle w:val="ListParagraph"/>
-        <w:spacing w:after="320"/>
-        <w:ind w:left="0"/>
-        <w:rPr>
-          <w:rFonts w:ascii="Times New Roman" w:hAnsi="Times New Roman" w:cs="Times New Roman"/>
-          <w:sz w:val="24"/>
-          <w:szCs w:val="24"/>
-          <w:lang w:val="en-US"/>
-        </w:rPr>
-      </w:pPr>
-      <w:r>
-        <w:rPr>
-          <w:rFonts w:ascii="Times New Roman" w:hAnsi="Times New Roman" w:cs="Times New Roman"/>
-          <w:b/>
-          <w:bCs/>
-          <w:sz w:val="24"/>
-          <w:szCs w:val="24"/>
-          <w:lang w:val="en-US"/>
-        </w:rPr>
-        <w:t xml:space="preserve">Indian patent application filing number:  </w:t>
-      </w:r>
-      <w:r>
-        <w:rPr>
-          <w:rFonts w:ascii="Times New Roman" w:hAnsi="Times New Roman" w:cs="Times New Roman"/>
-          <w:sz w:val="24"/>
-          <w:szCs w:val="24"/>
-          <w:lang w:val="en-US"/>
-        </w:rPr>
-        <w:t>202541007632</w:t>
-      </w:r>
-      <w:r>
-        <w:rPr>
-          <w:rFonts w:ascii="Times New Roman" w:hAnsi="Times New Roman" w:cs="Times New Roman"/>
-          <w:sz w:val="24"/>
-          <w:szCs w:val="24"/>
-          <w:lang w:val="en-US"/>
-        </w:rPr>
-        <w:t xml:space="preserve"> (</w:t>
-      </w:r>
-      <w:r>
-        <w:rPr>
-          <w:rFonts w:ascii="Times New Roman" w:hAnsi="Times New Roman" w:cs="Times New Roman"/>
-          <w:sz w:val="24"/>
-          <w:szCs w:val="24"/>
-          <w:lang w:val="en-US"/>
-        </w:rPr>
-        <w:t>January 29</w:t>
-      </w:r>
-      <w:r>
-        <w:rPr>
-          <w:rFonts w:ascii="Times New Roman" w:hAnsi="Times New Roman" w:cs="Times New Roman"/>
-          <w:sz w:val="24"/>
-          <w:szCs w:val="24"/>
-          <w:lang w:val="en-US"/>
-        </w:rPr>
-        <w:t>, 202</w:t>
-      </w:r>
-      <w:r>
-        <w:rPr>
-          <w:rFonts w:ascii="Times New Roman" w:hAnsi="Times New Roman" w:cs="Times New Roman"/>
-          <w:sz w:val="24"/>
-          <w:szCs w:val="24"/>
-          <w:lang w:val="en-US"/>
-        </w:rPr>
-        <w:t>5</w:t>
-      </w:r>
-      <w:r>
-        <w:rPr>
-          <w:rFonts w:ascii="Times New Roman" w:hAnsi="Times New Roman" w:cs="Times New Roman"/>
-          <w:sz w:val="24"/>
-          <w:szCs w:val="24"/>
-          <w:lang w:val="en-US"/>
-        </w:rPr>
-        <w:t>)</w:t>
+      <w:r>
+        <w:rPr>
+          <w:rFonts w:ascii="Times New Roman" w:hAnsi="Times New Roman" w:cs="Times New Roman"/>
+          <w:b/>
+          <w:bCs/>
+          <w:sz w:val="24"/>
+          <w:szCs w:val="24"/>
+          <w:lang w:val="en-US"/>
+        </w:rPr>
+        <w:t>Current Status</w:t>
+      </w:r>
+      <w:r>
+        <w:rPr>
+          <w:rFonts w:ascii="Times New Roman" w:hAnsi="Times New Roman" w:cs="Times New Roman"/>
+          <w:b/>
+          <w:bCs/>
+          <w:sz w:val="24"/>
+          <w:szCs w:val="24"/>
+          <w:lang w:val="en-US"/>
+        </w:rPr>
+        <w:t xml:space="preserve">: </w:t>
+      </w:r>
+      <w:r>
+        <w:rPr>
+          <w:rFonts w:ascii="Times New Roman" w:hAnsi="Times New Roman" w:cs="Times New Roman"/>
+          <w:sz w:val="24"/>
+          <w:szCs w:val="24"/>
+          <w:lang w:val="en-US"/>
+        </w:rPr>
+        <w:t>Application Filed</w:t>
       </w:r>
     </w:p>
     <w:p>
@@ -4473,26 +4538,6 @@
           <w:lang w:val="en-US"/>
         </w:rPr>
       </w:pPr>
-      <w:r>
-        <w:rPr>
-          <w:rFonts w:ascii="Times New Roman" w:hAnsi="Times New Roman" w:cs="Times New Roman"/>
-          <w:b/>
-          <w:bCs/>
-          <w:sz w:val="24"/>
-          <w:szCs w:val="24"/>
-          <w:lang w:val="en-US"/>
-        </w:rPr>
-        <w:t>Current Status:</w:t>
-      </w:r>
-      <w:r>
-        <w:rPr>
-          <w:rFonts w:ascii="Times New Roman" w:hAnsi="Times New Roman" w:cs="Times New Roman"/>
-          <w:sz w:val="24"/>
-          <w:szCs w:val="24"/>
-          <w:lang w:val="en-US"/>
-        </w:rPr>
-        <w:t xml:space="preserve"> Application Filed</w:t>
-      </w:r>
     </w:p>
     <w:p>
       <w:pPr>
@@ -5578,19 +5623,7 @@
           <w:sz w:val="24"/>
           <w:szCs w:val="24"/>
         </w:rPr>
-        <w:t>Design and Development of a Bimodal, Auditory event-related Potential Extractor System for Neonatal Hearing Screening.</w:t>
-      </w:r>
-      <w:r>
-        <w:rPr>
-          <w:rFonts w:ascii="Times New Roman" w:hAnsi="Times New Roman" w:cs="Times New Roman"/>
-          <w:b/>
-          <w:bCs/>
-          <w:i/>
-          <w:iCs/>
-          <w:sz w:val="24"/>
-          <w:szCs w:val="24"/>
-        </w:rPr>
-        <w:t>”</w:t>
+        <w:t>Design and Development of a Bimodal, Auditory event-related Potential Extractor System for Neonatal Hearing Screening.”</w:t>
       </w:r>
       <w:r>
         <w:rPr>
@@ -8674,23 +8707,7 @@
             <w:sz w:val="23"/>
             <w:szCs w:val="23"/>
           </w:rPr>
-          <w:t>Introduction and Applicat</w:t>
-        </w:r>
-        <w:r>
-          <w:rPr>
-            <w:rStyle w:val="Hyperlink"/>
-            <w:sz w:val="23"/>
-            <w:szCs w:val="23"/>
-          </w:rPr>
-          <w:t>i</w:t>
-        </w:r>
-        <w:r>
-          <w:rPr>
-            <w:rStyle w:val="Hyperlink"/>
-            <w:sz w:val="23"/>
-            <w:szCs w:val="23"/>
-          </w:rPr>
-          <w:t xml:space="preserve">ons of </w:t>
+          <w:t xml:space="preserve">Introduction and Applications of </w:t>
         </w:r>
         <w:r>
           <w:rPr>
@@ -8723,23 +8740,7 @@
             <w:sz w:val="23"/>
             <w:szCs w:val="23"/>
           </w:rPr>
-          <w:t>ERP Extra</w:t>
-        </w:r>
-        <w:r>
-          <w:rPr>
-            <w:rStyle w:val="Hyperlink"/>
-            <w:sz w:val="23"/>
-            <w:szCs w:val="23"/>
-          </w:rPr>
-          <w:t>c</w:t>
-        </w:r>
-        <w:r>
-          <w:rPr>
-            <w:rStyle w:val="Hyperlink"/>
-            <w:sz w:val="23"/>
-            <w:szCs w:val="23"/>
-          </w:rPr>
-          <w:t>tion Demonstration</w:t>
+          <w:t>ERP Extraction Demonstration</w:t>
         </w:r>
       </w:hyperlink>
       <w:r>

</xml_diff>